<commit_message>
added new algorithm, alt text for images, and updated resume
</commit_message>
<xml_diff>
--- a/docs/KennethBlackResume.docx
+++ b/docs/KennethBlackResume.docx
@@ -534,67 +534,7 @@
                                       <w:sz w:val="20"/>
                                       <w:szCs w:val="20"/>
                                     </w:rPr>
-                                    <w:t>https:/</w:t>
-                                  </w:r>
-                                  <w:r>
-                                    <w:rPr>
-                                      <w:rStyle w:val="Hyperlink"/>
-                                      <w:rFonts w:ascii="Calibri" w:eastAsia="Calibri" w:hAnsi="Calibri" w:cs="Calibri"/>
-                                      <w:color w:val="auto"/>
-                                      <w:sz w:val="20"/>
-                                      <w:szCs w:val="20"/>
-                                    </w:rPr>
-                                    <w:t>/</w:t>
-                                  </w:r>
-                                  <w:r>
-                                    <w:rPr>
-                                      <w:rStyle w:val="Hyperlink"/>
-                                      <w:rFonts w:ascii="Calibri" w:eastAsia="Calibri" w:hAnsi="Calibri" w:cs="Calibri"/>
-                                      <w:color w:val="auto"/>
-                                      <w:sz w:val="20"/>
-                                      <w:szCs w:val="20"/>
-                                    </w:rPr>
-                                    <w:t>bit.ly/d</w:t>
-                                  </w:r>
-                                  <w:r>
-                                    <w:rPr>
-                                      <w:rStyle w:val="Hyperlink"/>
-                                      <w:rFonts w:ascii="Calibri" w:eastAsia="Calibri" w:hAnsi="Calibri" w:cs="Calibri"/>
-                                      <w:color w:val="auto"/>
-                                      <w:sz w:val="20"/>
-                                      <w:szCs w:val="20"/>
-                                    </w:rPr>
-                                    <w:t>r</w:t>
-                                  </w:r>
-                                  <w:r>
-                                    <w:rPr>
-                                      <w:rStyle w:val="Hyperlink"/>
-                                      <w:rFonts w:ascii="Calibri" w:eastAsia="Calibri" w:hAnsi="Calibri" w:cs="Calibri"/>
-                                      <w:color w:val="auto"/>
-                                      <w:sz w:val="20"/>
-                                      <w:szCs w:val="20"/>
-                                    </w:rPr>
-                                    <w:t>q</w:t>
-                                  </w:r>
-                                  <w:r>
-                                    <w:rPr>
-                                      <w:rStyle w:val="Hyperlink"/>
-                                      <w:rFonts w:ascii="Calibri" w:eastAsia="Calibri" w:hAnsi="Calibri" w:cs="Calibri"/>
-                                      <w:color w:val="auto"/>
-                                      <w:sz w:val="20"/>
-                                      <w:szCs w:val="20"/>
-                                    </w:rPr>
-                                    <w:t>l</w:t>
-                                  </w:r>
-                                  <w:r>
-                                    <w:rPr>
-                                      <w:rStyle w:val="Hyperlink"/>
-                                      <w:rFonts w:ascii="Calibri" w:eastAsia="Calibri" w:hAnsi="Calibri" w:cs="Calibri"/>
-                                      <w:color w:val="auto"/>
-                                      <w:sz w:val="20"/>
-                                      <w:szCs w:val="20"/>
-                                    </w:rPr>
-                                    <w:t>b</w:t>
+                                    <w:t>https://bit.ly/drqlb</w:t>
                                   </w:r>
                                 </w:hyperlink>
                               </w:p>
@@ -690,27 +630,7 @@
                                       <w:sz w:val="20"/>
                                       <w:szCs w:val="20"/>
                                     </w:rPr>
-                                    <w:t>https://bit.ly/m</w:t>
-                                  </w:r>
-                                  <w:r>
-                                    <w:rPr>
-                                      <w:rStyle w:val="Hyperlink"/>
-                                      <w:rFonts w:ascii="Calibri" w:eastAsia="Calibri" w:hAnsi="Calibri" w:cs="Calibri"/>
-                                      <w:color w:val="auto"/>
-                                      <w:sz w:val="20"/>
-                                      <w:szCs w:val="20"/>
-                                    </w:rPr>
-                                    <w:t>m</w:t>
-                                  </w:r>
-                                  <w:r>
-                                    <w:rPr>
-                                      <w:rStyle w:val="Hyperlink"/>
-                                      <w:rFonts w:ascii="Calibri" w:eastAsia="Calibri" w:hAnsi="Calibri" w:cs="Calibri"/>
-                                      <w:color w:val="auto"/>
-                                      <w:sz w:val="20"/>
-                                      <w:szCs w:val="20"/>
-                                    </w:rPr>
-                                    <w:t>slb</w:t>
+                                    <w:t>https://bit.ly/mmslb</w:t>
                                   </w:r>
                                 </w:hyperlink>
                               </w:p>
@@ -806,27 +726,7 @@
                                       <w:sz w:val="20"/>
                                       <w:szCs w:val="20"/>
                                     </w:rPr>
-                                    <w:t>http</w:t>
-                                  </w:r>
-                                  <w:r>
-                                    <w:rPr>
-                                      <w:rStyle w:val="Hyperlink"/>
-                                      <w:rFonts w:ascii="Calibri" w:eastAsia="Calibri" w:hAnsi="Calibri" w:cs="Calibri"/>
-                                      <w:color w:val="auto"/>
-                                      <w:sz w:val="20"/>
-                                      <w:szCs w:val="20"/>
-                                    </w:rPr>
-                                    <w:t>:</w:t>
-                                  </w:r>
-                                  <w:r>
-                                    <w:rPr>
-                                      <w:rStyle w:val="Hyperlink"/>
-                                      <w:rFonts w:ascii="Calibri" w:eastAsia="Calibri" w:hAnsi="Calibri" w:cs="Calibri"/>
-                                      <w:color w:val="auto"/>
-                                      <w:sz w:val="20"/>
-                                      <w:szCs w:val="20"/>
-                                    </w:rPr>
-                                    <w:t>//bit.ly/gollb</w:t>
+                                    <w:t>http://bit.ly/gollb</w:t>
                                   </w:r>
                                 </w:hyperlink>
                               </w:p>
@@ -899,27 +799,7 @@
                                       <w:sz w:val="20"/>
                                       <w:szCs w:val="20"/>
                                     </w:rPr>
-                                    <w:t>http:</w:t>
-                                  </w:r>
-                                  <w:r>
-                                    <w:rPr>
-                                      <w:rStyle w:val="Hyperlink"/>
-                                      <w:rFonts w:ascii="Calibri" w:eastAsia="Calibri" w:hAnsi="Calibri" w:cs="Calibri"/>
-                                      <w:color w:val="auto"/>
-                                      <w:sz w:val="20"/>
-                                      <w:szCs w:val="20"/>
-                                    </w:rPr>
-                                    <w:t>/</w:t>
-                                  </w:r>
-                                  <w:r>
-                                    <w:rPr>
-                                      <w:rStyle w:val="Hyperlink"/>
-                                      <w:rFonts w:ascii="Calibri" w:eastAsia="Calibri" w:hAnsi="Calibri" w:cs="Calibri"/>
-                                      <w:color w:val="auto"/>
-                                      <w:sz w:val="20"/>
-                                      <w:szCs w:val="20"/>
-                                    </w:rPr>
-                                    <w:t>/bit.ly/rldlb</w:t>
+                                    <w:t>http://bit.ly/rldlb</w:t>
                                   </w:r>
                                 </w:hyperlink>
                               </w:p>
@@ -1033,27 +913,7 @@
                                       <w:sz w:val="20"/>
                                       <w:szCs w:val="20"/>
                                     </w:rPr>
-                                    <w:t>http://bit.ly/po</w:t>
-                                  </w:r>
-                                  <w:r>
-                                    <w:rPr>
-                                      <w:rStyle w:val="Hyperlink"/>
-                                      <w:rFonts w:ascii="Calibri" w:eastAsia="Calibri" w:hAnsi="Calibri" w:cs="Calibri"/>
-                                      <w:color w:val="auto"/>
-                                      <w:sz w:val="20"/>
-                                      <w:szCs w:val="20"/>
-                                    </w:rPr>
-                                    <w:t>k</w:t>
-                                  </w:r>
-                                  <w:r>
-                                    <w:rPr>
-                                      <w:rStyle w:val="Hyperlink"/>
-                                      <w:rFonts w:ascii="Calibri" w:eastAsia="Calibri" w:hAnsi="Calibri" w:cs="Calibri"/>
-                                      <w:color w:val="auto"/>
-                                      <w:sz w:val="20"/>
-                                      <w:szCs w:val="20"/>
-                                    </w:rPr>
-                                    <w:t>elb</w:t>
+                                    <w:t>http://bit.ly/pokelb</w:t>
                                   </w:r>
                                 </w:hyperlink>
                               </w:p>
@@ -1689,67 +1549,7 @@
                                 <w:sz w:val="20"/>
                                 <w:szCs w:val="20"/>
                               </w:rPr>
-                              <w:t>https:/</w:t>
-                            </w:r>
-                            <w:r>
-                              <w:rPr>
-                                <w:rStyle w:val="Hyperlink"/>
-                                <w:rFonts w:ascii="Calibri" w:eastAsia="Calibri" w:hAnsi="Calibri" w:cs="Calibri"/>
-                                <w:color w:val="auto"/>
-                                <w:sz w:val="20"/>
-                                <w:szCs w:val="20"/>
-                              </w:rPr>
-                              <w:t>/</w:t>
-                            </w:r>
-                            <w:r>
-                              <w:rPr>
-                                <w:rStyle w:val="Hyperlink"/>
-                                <w:rFonts w:ascii="Calibri" w:eastAsia="Calibri" w:hAnsi="Calibri" w:cs="Calibri"/>
-                                <w:color w:val="auto"/>
-                                <w:sz w:val="20"/>
-                                <w:szCs w:val="20"/>
-                              </w:rPr>
-                              <w:t>bit.ly/d</w:t>
-                            </w:r>
-                            <w:r>
-                              <w:rPr>
-                                <w:rStyle w:val="Hyperlink"/>
-                                <w:rFonts w:ascii="Calibri" w:eastAsia="Calibri" w:hAnsi="Calibri" w:cs="Calibri"/>
-                                <w:color w:val="auto"/>
-                                <w:sz w:val="20"/>
-                                <w:szCs w:val="20"/>
-                              </w:rPr>
-                              <w:t>r</w:t>
-                            </w:r>
-                            <w:r>
-                              <w:rPr>
-                                <w:rStyle w:val="Hyperlink"/>
-                                <w:rFonts w:ascii="Calibri" w:eastAsia="Calibri" w:hAnsi="Calibri" w:cs="Calibri"/>
-                                <w:color w:val="auto"/>
-                                <w:sz w:val="20"/>
-                                <w:szCs w:val="20"/>
-                              </w:rPr>
-                              <w:t>q</w:t>
-                            </w:r>
-                            <w:r>
-                              <w:rPr>
-                                <w:rStyle w:val="Hyperlink"/>
-                                <w:rFonts w:ascii="Calibri" w:eastAsia="Calibri" w:hAnsi="Calibri" w:cs="Calibri"/>
-                                <w:color w:val="auto"/>
-                                <w:sz w:val="20"/>
-                                <w:szCs w:val="20"/>
-                              </w:rPr>
-                              <w:t>l</w:t>
-                            </w:r>
-                            <w:r>
-                              <w:rPr>
-                                <w:rStyle w:val="Hyperlink"/>
-                                <w:rFonts w:ascii="Calibri" w:eastAsia="Calibri" w:hAnsi="Calibri" w:cs="Calibri"/>
-                                <w:color w:val="auto"/>
-                                <w:sz w:val="20"/>
-                                <w:szCs w:val="20"/>
-                              </w:rPr>
-                              <w:t>b</w:t>
+                              <w:t>https://bit.ly/drqlb</w:t>
                             </w:r>
                           </w:hyperlink>
                         </w:p>
@@ -1845,27 +1645,7 @@
                                 <w:sz w:val="20"/>
                                 <w:szCs w:val="20"/>
                               </w:rPr>
-                              <w:t>https://bit.ly/m</w:t>
-                            </w:r>
-                            <w:r>
-                              <w:rPr>
-                                <w:rStyle w:val="Hyperlink"/>
-                                <w:rFonts w:ascii="Calibri" w:eastAsia="Calibri" w:hAnsi="Calibri" w:cs="Calibri"/>
-                                <w:color w:val="auto"/>
-                                <w:sz w:val="20"/>
-                                <w:szCs w:val="20"/>
-                              </w:rPr>
-                              <w:t>m</w:t>
-                            </w:r>
-                            <w:r>
-                              <w:rPr>
-                                <w:rStyle w:val="Hyperlink"/>
-                                <w:rFonts w:ascii="Calibri" w:eastAsia="Calibri" w:hAnsi="Calibri" w:cs="Calibri"/>
-                                <w:color w:val="auto"/>
-                                <w:sz w:val="20"/>
-                                <w:szCs w:val="20"/>
-                              </w:rPr>
-                              <w:t>slb</w:t>
+                              <w:t>https://bit.ly/mmslb</w:t>
                             </w:r>
                           </w:hyperlink>
                         </w:p>
@@ -1961,27 +1741,7 @@
                                 <w:sz w:val="20"/>
                                 <w:szCs w:val="20"/>
                               </w:rPr>
-                              <w:t>http</w:t>
-                            </w:r>
-                            <w:r>
-                              <w:rPr>
-                                <w:rStyle w:val="Hyperlink"/>
-                                <w:rFonts w:ascii="Calibri" w:eastAsia="Calibri" w:hAnsi="Calibri" w:cs="Calibri"/>
-                                <w:color w:val="auto"/>
-                                <w:sz w:val="20"/>
-                                <w:szCs w:val="20"/>
-                              </w:rPr>
-                              <w:t>:</w:t>
-                            </w:r>
-                            <w:r>
-                              <w:rPr>
-                                <w:rStyle w:val="Hyperlink"/>
-                                <w:rFonts w:ascii="Calibri" w:eastAsia="Calibri" w:hAnsi="Calibri" w:cs="Calibri"/>
-                                <w:color w:val="auto"/>
-                                <w:sz w:val="20"/>
-                                <w:szCs w:val="20"/>
-                              </w:rPr>
-                              <w:t>//bit.ly/gollb</w:t>
+                              <w:t>http://bit.ly/gollb</w:t>
                             </w:r>
                           </w:hyperlink>
                         </w:p>
@@ -2054,27 +1814,7 @@
                                 <w:sz w:val="20"/>
                                 <w:szCs w:val="20"/>
                               </w:rPr>
-                              <w:t>http:</w:t>
-                            </w:r>
-                            <w:r>
-                              <w:rPr>
-                                <w:rStyle w:val="Hyperlink"/>
-                                <w:rFonts w:ascii="Calibri" w:eastAsia="Calibri" w:hAnsi="Calibri" w:cs="Calibri"/>
-                                <w:color w:val="auto"/>
-                                <w:sz w:val="20"/>
-                                <w:szCs w:val="20"/>
-                              </w:rPr>
-                              <w:t>/</w:t>
-                            </w:r>
-                            <w:r>
-                              <w:rPr>
-                                <w:rStyle w:val="Hyperlink"/>
-                                <w:rFonts w:ascii="Calibri" w:eastAsia="Calibri" w:hAnsi="Calibri" w:cs="Calibri"/>
-                                <w:color w:val="auto"/>
-                                <w:sz w:val="20"/>
-                                <w:szCs w:val="20"/>
-                              </w:rPr>
-                              <w:t>/bit.ly/rldlb</w:t>
+                              <w:t>http://bit.ly/rldlb</w:t>
                             </w:r>
                           </w:hyperlink>
                         </w:p>
@@ -2188,27 +1928,7 @@
                                 <w:sz w:val="20"/>
                                 <w:szCs w:val="20"/>
                               </w:rPr>
-                              <w:t>http://bit.ly/po</w:t>
-                            </w:r>
-                            <w:r>
-                              <w:rPr>
-                                <w:rStyle w:val="Hyperlink"/>
-                                <w:rFonts w:ascii="Calibri" w:eastAsia="Calibri" w:hAnsi="Calibri" w:cs="Calibri"/>
-                                <w:color w:val="auto"/>
-                                <w:sz w:val="20"/>
-                                <w:szCs w:val="20"/>
-                              </w:rPr>
-                              <w:t>k</w:t>
-                            </w:r>
-                            <w:r>
-                              <w:rPr>
-                                <w:rStyle w:val="Hyperlink"/>
-                                <w:rFonts w:ascii="Calibri" w:eastAsia="Calibri" w:hAnsi="Calibri" w:cs="Calibri"/>
-                                <w:color w:val="auto"/>
-                                <w:sz w:val="20"/>
-                                <w:szCs w:val="20"/>
-                              </w:rPr>
-                              <w:t>elb</w:t>
+                              <w:t>http://bit.ly/pokelb</w:t>
                             </w:r>
                           </w:hyperlink>
                         </w:p>
@@ -3057,7 +2777,7 @@
                                       <w:sz w:val="20"/>
                                       <w:szCs w:val="20"/>
                                     </w:rPr>
-                                    <w:t>Pip</w:t>
+                                    <w:t>Jinja2</w:t>
                                   </w:r>
                                   <w:r>
                                     <w:rPr>
@@ -3282,16 +3002,7 @@
                                       <w:sz w:val="24"/>
                                       <w:szCs w:val="20"/>
                                     </w:rPr>
-                                    <w:t>De</w:t>
-                                  </w:r>
-                                  <w:r>
-                                    <w:rPr>
-                                      <w:rFonts w:ascii="Calibri" w:eastAsia="Calibri" w:hAnsi="Calibri" w:cs="Calibri"/>
-                                      <w:b/>
-                                      <w:sz w:val="24"/>
-                                      <w:szCs w:val="20"/>
-                                    </w:rPr>
-                                    <w:t>sign</w:t>
+                                    <w:t>Design</w:t>
                                   </w:r>
                                 </w:p>
                                 <w:p>
@@ -3558,15 +3269,7 @@
                                       <w:sz w:val="20"/>
                                       <w:szCs w:val="20"/>
                                     </w:rPr>
-                                    <w:t>JavaScript</w:t>
-                                  </w:r>
-                                  <w:r>
-                                    <w:rPr>
-                                      <w:rFonts w:ascii="Calibri" w:eastAsia="Calibri" w:hAnsi="Calibri" w:cs="Calibri"/>
-                                      <w:sz w:val="20"/>
-                                      <w:szCs w:val="20"/>
-                                    </w:rPr>
-                                    <w:t xml:space="preserve"> ES6</w:t>
+                                    <w:t>JavaScript ES6</w:t>
                                   </w:r>
                                   <w:r>
                                     <w:rPr>
@@ -3744,7 +3447,17 @@
                                       <w:sz w:val="20"/>
                                       <w:szCs w:val="20"/>
                                     </w:rPr>
-                                    <w:t>Virtualenv</w:t>
+                                    <w:t>Virtu</w:t>
+                                  </w:r>
+                                  <w:bookmarkStart w:id="0" w:name="_GoBack"/>
+                                  <w:bookmarkEnd w:id="0"/>
+                                  <w:r>
+                                    <w:rPr>
+                                      <w:rFonts w:ascii="Calibri" w:eastAsia="Calibri" w:hAnsi="Calibri" w:cs="Calibri"/>
+                                      <w:sz w:val="20"/>
+                                      <w:szCs w:val="20"/>
+                                    </w:rPr>
+                                    <w:t>alenv</w:t>
                                   </w:r>
                                 </w:p>
                                 <w:p>
@@ -4507,7 +4220,7 @@
                                 <w:sz w:val="20"/>
                                 <w:szCs w:val="20"/>
                               </w:rPr>
-                              <w:t>Pip</w:t>
+                              <w:t>Jinja2</w:t>
                             </w:r>
                             <w:r>
                               <w:rPr>
@@ -4732,16 +4445,7 @@
                                 <w:sz w:val="24"/>
                                 <w:szCs w:val="20"/>
                               </w:rPr>
-                              <w:t>De</w:t>
-                            </w:r>
-                            <w:r>
-                              <w:rPr>
-                                <w:rFonts w:ascii="Calibri" w:eastAsia="Calibri" w:hAnsi="Calibri" w:cs="Calibri"/>
-                                <w:b/>
-                                <w:sz w:val="24"/>
-                                <w:szCs w:val="20"/>
-                              </w:rPr>
-                              <w:t>sign</w:t>
+                              <w:t>Design</w:t>
                             </w:r>
                           </w:p>
                           <w:p>
@@ -5008,15 +4712,7 @@
                                 <w:sz w:val="20"/>
                                 <w:szCs w:val="20"/>
                               </w:rPr>
-                              <w:t>JavaScript</w:t>
-                            </w:r>
-                            <w:r>
-                              <w:rPr>
-                                <w:rFonts w:ascii="Calibri" w:eastAsia="Calibri" w:hAnsi="Calibri" w:cs="Calibri"/>
-                                <w:sz w:val="20"/>
-                                <w:szCs w:val="20"/>
-                              </w:rPr>
-                              <w:t xml:space="preserve"> ES6</w:t>
+                              <w:t>JavaScript ES6</w:t>
                             </w:r>
                             <w:r>
                               <w:rPr>
@@ -5194,7 +4890,17 @@
                                 <w:sz w:val="20"/>
                                 <w:szCs w:val="20"/>
                               </w:rPr>
-                              <w:t>Virtualenv</w:t>
+                              <w:t>Virtu</w:t>
+                            </w:r>
+                            <w:bookmarkStart w:id="1" w:name="_GoBack"/>
+                            <w:bookmarkEnd w:id="1"/>
+                            <w:r>
+                              <w:rPr>
+                                <w:rFonts w:ascii="Calibri" w:eastAsia="Calibri" w:hAnsi="Calibri" w:cs="Calibri"/>
+                                <w:sz w:val="20"/>
+                                <w:szCs w:val="20"/>
+                              </w:rPr>
+                              <w:t>alenv</w:t>
                             </w:r>
                           </w:p>
                           <w:p>
@@ -6022,7 +5728,25 @@
             <w:bCs w:val="0"/>
             <w:sz w:val="20"/>
           </w:rPr>
-          <w:t>https://github.com/LawlietBlack</w:t>
+          <w:t>https:</w:t>
+        </w:r>
+        <w:r>
+          <w:rPr>
+            <w:rStyle w:val="Hyperlink"/>
+            <w:rFonts w:cs="Times New Roman"/>
+            <w:bCs w:val="0"/>
+            <w:sz w:val="20"/>
+          </w:rPr>
+          <w:t>/</w:t>
+        </w:r>
+        <w:r>
+          <w:rPr>
+            <w:rStyle w:val="Hyperlink"/>
+            <w:rFonts w:cs="Times New Roman"/>
+            <w:bCs w:val="0"/>
+            <w:sz w:val="20"/>
+          </w:rPr>
+          <w:t>/github.com/LawlietBlack</w:t>
         </w:r>
       </w:hyperlink>
       <w:r>
@@ -6036,7 +5760,7 @@
     <w:p>
       <w:pPr>
         <w:pStyle w:val="Heading1"/>
-        <w:ind w:left="295" w:right="5317"/>
+        <w:ind w:left="295" w:right="5220"/>
         <w:rPr>
           <w:rFonts w:cs="Times New Roman"/>
           <w:bCs w:val="0"/>
@@ -6058,10 +5782,7 @@
         <w:r>
           <w:rPr>
             <w:rStyle w:val="Hyperlink"/>
-            <w:rFonts w:asciiTheme="minorHAnsi" w:hAnsiTheme="minorHAnsi" w:cs="Arial"/>
             <w:sz w:val="20"/>
-            <w:szCs w:val="17"/>
-            <w:shd w:val="clear" w:color="auto" w:fill="F6F6F6"/>
           </w:rPr>
           <w:t>https://www.linkedin.com/in/kennethrblack</w:t>
         </w:r>
@@ -6070,6 +5791,7 @@
         <w:rPr>
           <w:rFonts w:cs="Times New Roman"/>
           <w:bCs w:val="0"/>
+          <w:sz w:val="20"/>
         </w:rPr>
         <w:t xml:space="preserve"> </w:t>
       </w:r>
@@ -6108,10 +5830,7 @@
         <w:r>
           <w:rPr>
             <w:rStyle w:val="Hyperlink"/>
-            <w:rFonts w:asciiTheme="minorHAnsi" w:hAnsiTheme="minorHAnsi" w:cs="Arial"/>
             <w:sz w:val="20"/>
-            <w:szCs w:val="17"/>
-            <w:shd w:val="clear" w:color="auto" w:fill="F6F6F6"/>
           </w:rPr>
           <w:t>Kenneth.Black@live.com</w:t>
         </w:r>
@@ -6431,17 +6150,7 @@
                                 <w:sz w:val="28"/>
                                 <w:szCs w:val="28"/>
                               </w:rPr>
-                              <w:t>BLACK</w:t>
-                            </w:r>
-                            <w:r>
-                              <w:rPr>
-                                <w:rFonts w:ascii="Calibri"/>
-                                <w:b/>
-                                <w:color w:val="76923C" w:themeColor="accent3" w:themeShade="BF"/>
-                                <w:sz w:val="28"/>
-                                <w:szCs w:val="28"/>
-                              </w:rPr>
-                              <w:t xml:space="preserve"> </w:t>
+                              <w:t xml:space="preserve">BLACK </w:t>
                             </w:r>
                             <w:r>
                               <w:rPr>
@@ -6515,17 +6224,7 @@
                           <w:sz w:val="28"/>
                           <w:szCs w:val="28"/>
                         </w:rPr>
-                        <w:t>BLACK</w:t>
-                      </w:r>
-                      <w:r>
-                        <w:rPr>
-                          <w:rFonts w:ascii="Calibri"/>
-                          <w:b/>
-                          <w:color w:val="76923C" w:themeColor="accent3" w:themeShade="BF"/>
-                          <w:sz w:val="28"/>
-                          <w:szCs w:val="28"/>
-                        </w:rPr>
-                        <w:t xml:space="preserve"> </w:t>
+                        <w:t xml:space="preserve">BLACK </w:t>
                       </w:r>
                       <w:r>
                         <w:rPr>
@@ -6932,18 +6631,7 @@
           <w:bCs w:val="0"/>
           <w:sz w:val="20"/>
         </w:rPr>
-        <w:t>Stahancyk, Kent &amp; Hook - 2014-2</w:t>
-      </w:r>
-      <w:bookmarkStart w:id="0" w:name="_GoBack"/>
-      <w:bookmarkEnd w:id="0"/>
-      <w:r>
-        <w:rPr>
-          <w:rFonts w:cs="Times New Roman"/>
-          <w:b w:val="0"/>
-          <w:bCs w:val="0"/>
-          <w:sz w:val="20"/>
-        </w:rPr>
-        <w:t>015</w:t>
+        <w:t>Stahancyk, Kent &amp; Hook - 2014-2015</w:t>
       </w:r>
     </w:p>
     <w:p>
@@ -10315,7 +10003,7 @@
 </file>
 
 <file path=customXml/itemProps1.xml><?xml version="1.0" encoding="utf-8"?>
-<ds:datastoreItem xmlns:ds="http://schemas.openxmlformats.org/officeDocument/2006/customXml" ds:itemID="{92A01491-59E6-4E93-B1FB-1F06E9471688}">
+<ds:datastoreItem xmlns:ds="http://schemas.openxmlformats.org/officeDocument/2006/customXml" ds:itemID="{B009715F-74F9-4E6B-97FC-A3BEE4C0D311}">
   <ds:schemaRefs>
     <ds:schemaRef ds:uri="http://schemas.openxmlformats.org/officeDocument/2006/bibliography"/>
   </ds:schemaRefs>

</xml_diff>